<commit_message>
changed dress to blouse to be less ambiguously relevant to women.
</commit_message>
<xml_diff>
--- a/experimentDescriptionAndProtocol.docx
+++ b/experimentDescriptionAndProtocol.docx
@@ -75,13 +75,13 @@
     </w:p>
     <w:p>
       <w:r>
-        <w:t>9</w:t>
+        <w:t>10</w:t>
       </w:r>
       <w:r>
         <w:t xml:space="preserve">: </w:t>
       </w:r>
       <w:r>
-        <w:t>dress</w:t>
+        <w:t>blouse</w:t>
       </w:r>
     </w:p>
     <w:p>
@@ -129,7 +129,13 @@
         <w:t>Each subject will be asked to select the same 5 targets in the same order.</w:t>
       </w:r>
       <w:r>
-        <w:t xml:space="preserve"> The order of targets will be determined by increasing value of the associated number, such that each subject will be asked to find, in order, “pants”, “dress”, “rings”, “football”, and “plate”. </w:t>
+        <w:t xml:space="preserve"> The order of targets will be determined by increasing value of the associated number, such that each subject will be asked to find, in order, “pants”, “</w:t>
+      </w:r>
+      <w:r>
+        <w:t>blouse</w:t>
+      </w:r>
+      <w:r>
+        <w:t xml:space="preserve">”, “rings”, “football”, and “plate”. </w:t>
       </w:r>
     </w:p>
     <w:p/>
@@ -270,7 +276,18 @@
     </w:p>
     <w:p>
       <w:r>
-        <w:t>DRESS: “Please select dress.”</w:t>
+        <w:t>BLOUSE</w:t>
+      </w:r>
+      <w:r>
+        <w:t xml:space="preserve">: “Please select </w:t>
+      </w:r>
+      <w:r>
+        <w:t>blouse</w:t>
+      </w:r>
+      <w:bookmarkStart w:id="0" w:name="_GoBack"/>
+      <w:bookmarkEnd w:id="0"/>
+      <w:r>
+        <w:t>.”</w:t>
       </w:r>
     </w:p>
     <w:p/>
@@ -485,8 +502,6 @@
       <w:r>
         <w:t>“The experiment is complete! Well done. Thank you for participating!”</w:t>
       </w:r>
-      <w:bookmarkStart w:id="0" w:name="_GoBack"/>
-      <w:bookmarkEnd w:id="0"/>
     </w:p>
     <w:sectPr>
       <w:pgSz w:w="12240" w:h="15840"/>

</xml_diff>